<commit_message>
terminando de definir personagens
</commit_message>
<xml_diff>
--- a/Bullet Hell/documentacao/mundo,historias,fatos.docx
+++ b/Bullet Hell/documentacao/mundo,historias,fatos.docx
@@ -5520,15 +5520,7 @@
           <w:color w:val="222222"/>
           <w:shd w:val="clear" w:color="auto" w:fill="FFFFFF"/>
         </w:rPr>
-        <w:t>eles</w:t>
-      </w:r>
-      <w:r>
-        <w:rPr>
-          <w:rFonts w:cstheme="minorHAnsi"/>
-          <w:color w:val="222222"/>
-          <w:shd w:val="clear" w:color="auto" w:fill="FFFFFF"/>
-        </w:rPr>
-        <w:t xml:space="preserve"> assumem a forma de esferas de fogo branco-azuladas, que sobem e descem nos galhos, ocasionalmente caindo no chão da floresta e flutuando de volta para as árvores.</w:t>
+        <w:t>eles assumem a forma de esferas de fogo branco-azuladas, que sobem e descem nos galhos, ocasionalmente caindo no chão da floresta e flutuando de volta para as árvores.</w:t>
       </w:r>
     </w:p>
     <w:p>
@@ -5748,13 +5740,7 @@
         <w:rPr>
           <w:szCs w:val="20"/>
         </w:rPr>
-        <w:t xml:space="preserve">Sobre - </w:t>
-      </w:r>
-      <w:r>
-        <w:rPr>
-          <w:szCs w:val="20"/>
-        </w:rPr>
-        <w:t xml:space="preserve">Eles vivem nas profundezas </w:t>
+        <w:t xml:space="preserve">Sobre - Eles vivem nas profundezas </w:t>
       </w:r>
       <w:r>
         <w:rPr>
@@ -5914,6 +5900,544 @@
           </wp:inline>
         </w:drawing>
       </w:r>
+    </w:p>
+    <w:p>
+      <w:pPr>
+        <w:jc w:val="both"/>
+        <w:rPr>
+          <w:b/>
+          <w:bCs/>
+        </w:rPr>
+      </w:pPr>
+    </w:p>
+    <w:p>
+      <w:pPr>
+        <w:jc w:val="both"/>
+        <w:rPr>
+          <w:b/>
+          <w:bCs/>
+        </w:rPr>
+      </w:pPr>
+    </w:p>
+    <w:p>
+      <w:pPr>
+        <w:jc w:val="both"/>
+        <w:rPr>
+          <w:b/>
+          <w:bCs/>
+        </w:rPr>
+      </w:pPr>
+    </w:p>
+    <w:p>
+      <w:pPr>
+        <w:jc w:val="both"/>
+        <w:rPr>
+          <w:b/>
+          <w:bCs/>
+        </w:rPr>
+      </w:pPr>
+    </w:p>
+    <w:p>
+      <w:pPr>
+        <w:jc w:val="both"/>
+        <w:rPr>
+          <w:b/>
+          <w:bCs/>
+        </w:rPr>
+      </w:pPr>
+    </w:p>
+    <w:p>
+      <w:pPr>
+        <w:jc w:val="both"/>
+        <w:rPr>
+          <w:b/>
+          <w:bCs/>
+        </w:rPr>
+      </w:pPr>
+    </w:p>
+    <w:p>
+      <w:pPr>
+        <w:jc w:val="both"/>
+        <w:rPr>
+          <w:b/>
+          <w:bCs/>
+        </w:rPr>
+      </w:pPr>
+    </w:p>
+    <w:p>
+      <w:pPr>
+        <w:jc w:val="both"/>
+        <w:rPr>
+          <w:b/>
+          <w:bCs/>
+        </w:rPr>
+      </w:pPr>
+    </w:p>
+    <w:p>
+      <w:pPr>
+        <w:jc w:val="both"/>
+        <w:rPr>
+          <w:b/>
+          <w:bCs/>
+        </w:rPr>
+      </w:pPr>
+    </w:p>
+    <w:p>
+      <w:pPr>
+        <w:jc w:val="both"/>
+        <w:rPr>
+          <w:b/>
+          <w:bCs/>
+        </w:rPr>
+      </w:pPr>
+    </w:p>
+    <w:p>
+      <w:pPr>
+        <w:jc w:val="both"/>
+        <w:rPr>
+          <w:b/>
+          <w:bCs/>
+        </w:rPr>
+      </w:pPr>
+    </w:p>
+    <w:p>
+      <w:pPr>
+        <w:jc w:val="both"/>
+        <w:rPr>
+          <w:b/>
+          <w:bCs/>
+        </w:rPr>
+      </w:pPr>
+    </w:p>
+    <w:p>
+      <w:pPr>
+        <w:jc w:val="both"/>
+        <w:rPr>
+          <w:b/>
+          <w:bCs/>
+        </w:rPr>
+      </w:pPr>
+    </w:p>
+    <w:p>
+      <w:pPr>
+        <w:jc w:val="both"/>
+        <w:rPr>
+          <w:b/>
+          <w:bCs/>
+        </w:rPr>
+      </w:pPr>
+    </w:p>
+    <w:p>
+      <w:pPr>
+        <w:jc w:val="both"/>
+        <w:rPr>
+          <w:b/>
+          <w:bCs/>
+        </w:rPr>
+      </w:pPr>
+      <w:r>
+        <w:rPr>
+          <w:b/>
+          <w:bCs/>
+        </w:rPr>
+        <w:lastRenderedPageBreak/>
+        <w:t xml:space="preserve">Estágio 3: </w:t>
+      </w:r>
+    </w:p>
+    <w:p>
+      <w:pPr>
+        <w:jc w:val="both"/>
+      </w:pPr>
+      <w:r>
+        <w:t>Neste estágio devido ser a entrada para chegar no santuário das fadas os inimigos já começam a ser mais graciosos e fofos em sua aparência.</w:t>
+      </w:r>
+    </w:p>
+    <w:p>
+      <w:pPr>
+        <w:jc w:val="both"/>
+        <w:rPr>
+          <w:b/>
+          <w:bCs/>
+          <w:i/>
+          <w:iCs/>
+        </w:rPr>
+      </w:pPr>
+      <w:r>
+        <w:rPr>
+          <w:b/>
+          <w:bCs/>
+          <w:i/>
+          <w:iCs/>
+        </w:rPr>
+        <w:t>Demi-Coelhas –</w:t>
+      </w:r>
+    </w:p>
+    <w:p>
+      <w:pPr>
+        <w:jc w:val="both"/>
+      </w:pPr>
+      <w:r>
+        <w:t xml:space="preserve">Sobre- </w:t>
+      </w:r>
+      <w:r>
+        <w:t xml:space="preserve">Protetoras da caverna atrás do templo, elas gostam de caçar </w:t>
+      </w:r>
+      <w:proofErr w:type="spellStart"/>
+      <w:r>
+        <w:t>yokais</w:t>
+      </w:r>
+      <w:proofErr w:type="spellEnd"/>
+      <w:r>
+        <w:t xml:space="preserve"> que acabam sendo atraídos pelo poder do santuário das fadas e invasores e aparecem em grande quantidade com ataques variados, sendo tiros em formato de estrela em várias direções.</w:t>
+      </w:r>
+    </w:p>
+    <w:p>
+      <w:pPr>
+        <w:jc w:val="both"/>
+      </w:pPr>
+      <w:r>
+        <w:t>Características – Vestido azul com símbolo do sistema solar, orelhas de coelho, meia branca e seguram uma vara grande de madeira com símbolo de cenoura, tem cabelo azul e rosto gracioso.</w:t>
+      </w:r>
+    </w:p>
+    <w:p>
+      <w:pPr>
+        <w:jc w:val="both"/>
+      </w:pPr>
+    </w:p>
+    <w:p>
+      <w:pPr>
+        <w:jc w:val="both"/>
+      </w:pPr>
+      <w:r>
+        <w:rPr>
+          <w:noProof/>
+        </w:rPr>
+        <w:drawing>
+          <wp:inline distT="0" distB="0" distL="0" distR="0" wp14:anchorId="439DD005" wp14:editId="3362542F">
+            <wp:extent cx="5368376" cy="5181600"/>
+            <wp:effectExtent l="0" t="0" r="3810" b="0"/>
+            <wp:docPr id="7" name="Imagem 7" descr="Desenho de personagem de desenho animado&#10;&#10;Descrição gerada automaticamente"/>
+            <wp:cNvGraphicFramePr>
+              <a:graphicFrameLocks xmlns:a="http://schemas.openxmlformats.org/drawingml/2006/main" noChangeAspect="1"/>
+            </wp:cNvGraphicFramePr>
+            <a:graphic xmlns:a="http://schemas.openxmlformats.org/drawingml/2006/main">
+              <a:graphicData uri="http://schemas.openxmlformats.org/drawingml/2006/picture">
+                <pic:pic xmlns:pic="http://schemas.openxmlformats.org/drawingml/2006/picture">
+                  <pic:nvPicPr>
+                    <pic:cNvPr id="7" name="coelhamagica.jpg"/>
+                    <pic:cNvPicPr/>
+                  </pic:nvPicPr>
+                  <pic:blipFill>
+                    <a:blip r:embed="rId12">
+                      <a:extLst>
+                        <a:ext uri="{28A0092B-C50C-407E-A947-70E740481C1C}">
+                          <a14:useLocalDpi xmlns:a14="http://schemas.microsoft.com/office/drawing/2010/main" val="0"/>
+                        </a:ext>
+                      </a:extLst>
+                    </a:blip>
+                    <a:stretch>
+                      <a:fillRect/>
+                    </a:stretch>
+                  </pic:blipFill>
+                  <pic:spPr>
+                    <a:xfrm>
+                      <a:off x="0" y="0"/>
+                      <a:ext cx="5372576" cy="5185654"/>
+                    </a:xfrm>
+                    <a:prstGeom prst="rect">
+                      <a:avLst/>
+                    </a:prstGeom>
+                  </pic:spPr>
+                </pic:pic>
+              </a:graphicData>
+            </a:graphic>
+          </wp:inline>
+        </w:drawing>
+      </w:r>
+    </w:p>
+    <w:p>
+      <w:pPr>
+        <w:jc w:val="both"/>
+        <w:rPr>
+          <w:b/>
+          <w:bCs/>
+          <w:i/>
+          <w:iCs/>
+        </w:rPr>
+      </w:pPr>
+      <w:r>
+        <w:rPr>
+          <w:b/>
+          <w:bCs/>
+          <w:i/>
+          <w:iCs/>
+        </w:rPr>
+        <w:t xml:space="preserve">Demi-Coelhas vermelhas </w:t>
+      </w:r>
+      <w:r>
+        <w:rPr>
+          <w:b/>
+          <w:bCs/>
+          <w:i/>
+          <w:iCs/>
+        </w:rPr>
+        <w:t>–</w:t>
+      </w:r>
+      <w:r>
+        <w:rPr>
+          <w:b/>
+          <w:bCs/>
+          <w:i/>
+          <w:iCs/>
+        </w:rPr>
+        <w:t xml:space="preserve"> </w:t>
+      </w:r>
+    </w:p>
+    <w:p>
+      <w:pPr>
+        <w:jc w:val="both"/>
+      </w:pPr>
+      <w:r>
+        <w:t>Sobre – São as ajudantes das coelhas azuis, seu tamanho é menos e a diferença é que seu vestido é vermelho e o cabelo é avermelhado, elas seguram uma varinha magica e atiram bolas magicas redondas em direção ao alvo.</w:t>
+      </w:r>
+    </w:p>
+    <w:p>
+      <w:pPr>
+        <w:jc w:val="both"/>
+      </w:pPr>
+      <w:r>
+        <w:t>Características – mesma da coelha azul, mudando as cores ditas acima.</w:t>
+      </w:r>
+    </w:p>
+    <w:p>
+      <w:pPr>
+        <w:jc w:val="both"/>
+        <w:rPr>
+          <w:b/>
+          <w:bCs/>
+          <w:i/>
+          <w:iCs/>
+        </w:rPr>
+      </w:pPr>
+      <w:r>
+        <w:rPr>
+          <w:b/>
+          <w:bCs/>
+          <w:i/>
+          <w:iCs/>
+        </w:rPr>
+        <w:lastRenderedPageBreak/>
+        <w:t xml:space="preserve">Estágio 4 – </w:t>
+      </w:r>
+    </w:p>
+    <w:p>
+      <w:pPr>
+        <w:jc w:val="both"/>
+        <w:rPr>
+          <w:b/>
+          <w:bCs/>
+          <w:i/>
+          <w:iCs/>
+        </w:rPr>
+      </w:pPr>
+      <w:r>
+        <w:rPr>
+          <w:b/>
+          <w:bCs/>
+          <w:i/>
+          <w:iCs/>
+        </w:rPr>
+        <w:t>Fadas vermelhas –</w:t>
+      </w:r>
+    </w:p>
+    <w:p>
+      <w:pPr>
+        <w:jc w:val="both"/>
+      </w:pPr>
+      <w:r>
+        <w:t xml:space="preserve">Sobre – Protetoras do santuário das fadas, elas estão sob um feitiço que as obriga servir a grande feiticeira, logo elas atacam qualquer coisa que não seja aliado da </w:t>
+      </w:r>
+      <w:proofErr w:type="spellStart"/>
+      <w:r>
+        <w:t>Niko</w:t>
+      </w:r>
+      <w:proofErr w:type="spellEnd"/>
+      <w:r>
+        <w:t>, elas são sorridentes e bondosas apesarem de serem controlados pela bruxam.</w:t>
+      </w:r>
+    </w:p>
+    <w:p>
+      <w:pPr>
+        <w:jc w:val="both"/>
+      </w:pPr>
+      <w:r>
+        <w:t>Características – possuem asas de fada, vestido vermelho com detalhes brancos, cabelo alaranjado.</w:t>
+      </w:r>
+    </w:p>
+    <w:p>
+      <w:pPr>
+        <w:jc w:val="both"/>
+      </w:pPr>
+      <w:r>
+        <w:t>Poderes – atiram tiros dimensionais de 5 x 5</w:t>
+      </w:r>
+    </w:p>
+    <w:p>
+      <w:pPr>
+        <w:jc w:val="both"/>
+      </w:pPr>
+      <w:r>
+        <w:rPr>
+          <w:noProof/>
+        </w:rPr>
+        <w:drawing>
+          <wp:inline distT="0" distB="0" distL="0" distR="0" wp14:anchorId="358DB6F3" wp14:editId="7BEC4744">
+            <wp:extent cx="5387340" cy="3032760"/>
+            <wp:effectExtent l="0" t="0" r="3810" b="0"/>
+            <wp:docPr id="8" name="Imagem 8"/>
+            <wp:cNvGraphicFramePr>
+              <a:graphicFrameLocks xmlns:a="http://schemas.openxmlformats.org/drawingml/2006/main" noChangeAspect="1"/>
+            </wp:cNvGraphicFramePr>
+            <a:graphic xmlns:a="http://schemas.openxmlformats.org/drawingml/2006/main">
+              <a:graphicData uri="http://schemas.openxmlformats.org/drawingml/2006/picture">
+                <pic:pic xmlns:pic="http://schemas.openxmlformats.org/drawingml/2006/picture">
+                  <pic:nvPicPr>
+                    <pic:cNvPr id="0" name="Picture 1"/>
+                    <pic:cNvPicPr>
+                      <a:picLocks noChangeAspect="1" noChangeArrowheads="1"/>
+                    </pic:cNvPicPr>
+                  </pic:nvPicPr>
+                  <pic:blipFill>
+                    <a:blip r:embed="rId13">
+                      <a:extLst>
+                        <a:ext uri="{28A0092B-C50C-407E-A947-70E740481C1C}">
+                          <a14:useLocalDpi xmlns:a14="http://schemas.microsoft.com/office/drawing/2010/main" val="0"/>
+                        </a:ext>
+                      </a:extLst>
+                    </a:blip>
+                    <a:srcRect/>
+                    <a:stretch>
+                      <a:fillRect/>
+                    </a:stretch>
+                  </pic:blipFill>
+                  <pic:spPr bwMode="auto">
+                    <a:xfrm>
+                      <a:off x="0" y="0"/>
+                      <a:ext cx="5387340" cy="3032760"/>
+                    </a:xfrm>
+                    <a:prstGeom prst="rect">
+                      <a:avLst/>
+                    </a:prstGeom>
+                    <a:noFill/>
+                    <a:ln>
+                      <a:noFill/>
+                    </a:ln>
+                  </pic:spPr>
+                </pic:pic>
+              </a:graphicData>
+            </a:graphic>
+          </wp:inline>
+        </w:drawing>
+      </w:r>
+    </w:p>
+    <w:p>
+      <w:pPr>
+        <w:jc w:val="both"/>
+      </w:pPr>
+      <w:r>
+        <w:t xml:space="preserve">Fadas azuis – </w:t>
+      </w:r>
+    </w:p>
+    <w:p>
+      <w:pPr>
+        <w:jc w:val="both"/>
+      </w:pPr>
+      <w:r>
+        <w:t xml:space="preserve">Sobre – fadas azuis possuem </w:t>
+      </w:r>
+      <w:r>
+        <w:t xml:space="preserve">um grande poder magico e são controladas pela feiticeira </w:t>
+      </w:r>
+      <w:proofErr w:type="spellStart"/>
+      <w:r>
+        <w:t>Niko</w:t>
+      </w:r>
+      <w:proofErr w:type="spellEnd"/>
+      <w:r>
+        <w:t>, gostam de atacar qualquer coisa que aparece no seu caminho.</w:t>
+      </w:r>
+    </w:p>
+    <w:p>
+      <w:pPr>
+        <w:jc w:val="both"/>
+      </w:pPr>
+      <w:r>
+        <w:t>Poderes – Tiros direcionais no sentido de 4 de uma vez.</w:t>
+      </w:r>
+    </w:p>
+    <w:p>
+      <w:pPr>
+        <w:jc w:val="both"/>
+      </w:pPr>
+      <w:r>
+        <w:t>Características – asas de fada em formato de gelo, vestido azul e cabelo branco e rosto jovem.</w:t>
+      </w:r>
+    </w:p>
+    <w:p>
+      <w:pPr>
+        <w:jc w:val="both"/>
+      </w:pPr>
+      <w:r>
+        <w:rPr>
+          <w:noProof/>
+        </w:rPr>
+        <w:drawing>
+          <wp:inline distT="0" distB="0" distL="0" distR="0" wp14:anchorId="226169D5" wp14:editId="5A6AD7F6">
+            <wp:extent cx="1524000" cy="2393948"/>
+            <wp:effectExtent l="0" t="0" r="0" b="6985"/>
+            <wp:docPr id="9" name="Imagem 9" descr="Uma imagem contendo brinquedo&#10;&#10;Descrição gerada automaticamente"/>
+            <wp:cNvGraphicFramePr>
+              <a:graphicFrameLocks xmlns:a="http://schemas.openxmlformats.org/drawingml/2006/main" noChangeAspect="1"/>
+            </wp:cNvGraphicFramePr>
+            <a:graphic xmlns:a="http://schemas.openxmlformats.org/drawingml/2006/main">
+              <a:graphicData uri="http://schemas.openxmlformats.org/drawingml/2006/picture">
+                <pic:pic xmlns:pic="http://schemas.openxmlformats.org/drawingml/2006/picture">
+                  <pic:nvPicPr>
+                    <pic:cNvPr id="9" name="fadasazuis.png"/>
+                    <pic:cNvPicPr/>
+                  </pic:nvPicPr>
+                  <pic:blipFill>
+                    <a:blip r:embed="rId14">
+                      <a:extLst>
+                        <a:ext uri="{28A0092B-C50C-407E-A947-70E740481C1C}">
+                          <a14:useLocalDpi xmlns:a14="http://schemas.microsoft.com/office/drawing/2010/main" val="0"/>
+                        </a:ext>
+                      </a:extLst>
+                    </a:blip>
+                    <a:stretch>
+                      <a:fillRect/>
+                    </a:stretch>
+                  </pic:blipFill>
+                  <pic:spPr>
+                    <a:xfrm>
+                      <a:off x="0" y="0"/>
+                      <a:ext cx="1544772" cy="2426577"/>
+                    </a:xfrm>
+                    <a:prstGeom prst="rect">
+                      <a:avLst/>
+                    </a:prstGeom>
+                  </pic:spPr>
+                </pic:pic>
+              </a:graphicData>
+            </a:graphic>
+          </wp:inline>
+        </w:drawing>
+      </w:r>
+    </w:p>
+    <w:p>
+      <w:pPr>
+        <w:jc w:val="both"/>
+      </w:pPr>
     </w:p>
     <w:sectPr>
       <w:pgSz w:w="11906" w:h="16838"/>
@@ -6219,6 +6743,7 @@
     <w:lsdException w:name="HTML Sample" w:semiHidden="1" w:unhideWhenUsed="1"/>
     <w:lsdException w:name="HTML Typewriter" w:semiHidden="1" w:unhideWhenUsed="1"/>
     <w:lsdException w:name="HTML Variable" w:semiHidden="1" w:unhideWhenUsed="1"/>
+    <w:lsdException w:name="Normal Table" w:semiHidden="1" w:unhideWhenUsed="1"/>
     <w:lsdException w:name="annotation subject" w:semiHidden="1" w:unhideWhenUsed="1"/>
     <w:lsdException w:name="No List" w:semiHidden="1" w:unhideWhenUsed="1"/>
     <w:lsdException w:name="Outline List 1" w:semiHidden="1" w:unhideWhenUsed="1"/>
@@ -6261,8 +6786,11 @@
     <w:lsdException w:name="Table Contemporary" w:semiHidden="1" w:unhideWhenUsed="1"/>
     <w:lsdException w:name="Table Elegant" w:semiHidden="1" w:unhideWhenUsed="1"/>
     <w:lsdException w:name="Table Professional" w:semiHidden="1" w:unhideWhenUsed="1"/>
+    <w:lsdException w:name="Table Subtle 1" w:semiHidden="1" w:unhideWhenUsed="1"/>
     <w:lsdException w:name="Table Subtle 2" w:semiHidden="1" w:unhideWhenUsed="1"/>
     <w:lsdException w:name="Table Web 1" w:semiHidden="1" w:unhideWhenUsed="1"/>
+    <w:lsdException w:name="Table Web 2" w:semiHidden="1" w:unhideWhenUsed="1"/>
+    <w:lsdException w:name="Table Web 3" w:semiHidden="1" w:unhideWhenUsed="1"/>
     <w:lsdException w:name="Balloon Text" w:semiHidden="1" w:unhideWhenUsed="1"/>
     <w:lsdException w:name="Table Grid" w:uiPriority="39"/>
     <w:lsdException w:name="Table Theme" w:semiHidden="1" w:unhideWhenUsed="1"/>

</xml_diff>